<commit_message>
internet evolution part two
</commit_message>
<xml_diff>
--- a/assignment1.docx
+++ b/assignment1.docx
@@ -31,6 +31,16 @@
       </w:r>
     </w:p>
     <w:p>
+      <w:pPr>
+        <w:jc w:val="both"/>
+        <w:rPr>
+          <w:rFonts w:cstheme="minorHAnsi"/>
+          <w:color w:val="000000"/>
+          <w:sz w:val="24"/>
+          <w:szCs w:val="24"/>
+          <w:shd w:val="clear" w:color="auto" w:fill="FFFFFF"/>
+        </w:rPr>
+      </w:pPr>
       <w:r>
         <w:rPr>
           <w:rFonts w:cstheme="minorHAnsi"/>
@@ -152,6 +162,225 @@
         </w:rPr>
         <w:t> is a worldwide system of interconnected computer networks that use the TCP/IP set of network protocols to reach billions of users.</w:t>
       </w:r>
+      <w:r>
+        <w:rPr>
+          <w:rFonts w:cstheme="minorHAnsi"/>
+          <w:color w:val="222222"/>
+          <w:sz w:val="24"/>
+          <w:szCs w:val="24"/>
+          <w:shd w:val="clear" w:color="auto" w:fill="FFFFFF"/>
+        </w:rPr>
+        <w:t xml:space="preserve"> </w:t>
+      </w:r>
+      <w:r>
+        <w:rPr>
+          <w:rFonts w:cstheme="minorHAnsi"/>
+          <w:color w:val="222222"/>
+          <w:sz w:val="24"/>
+          <w:szCs w:val="24"/>
+          <w:shd w:val="clear" w:color="auto" w:fill="FFFFFF"/>
+        </w:rPr>
+        <w:t>The </w:t>
+      </w:r>
+      <w:r>
+        <w:rPr>
+          <w:rFonts w:cstheme="minorHAnsi"/>
+          <w:color w:val="222222"/>
+          <w:sz w:val="24"/>
+          <w:szCs w:val="24"/>
+          <w:shd w:val="clear" w:color="auto" w:fill="FFFFFF"/>
+        </w:rPr>
+        <w:t>internet</w:t>
+      </w:r>
+      <w:r>
+        <w:rPr>
+          <w:rFonts w:cstheme="minorHAnsi"/>
+          <w:color w:val="222222"/>
+          <w:sz w:val="24"/>
+          <w:szCs w:val="24"/>
+          <w:shd w:val="clear" w:color="auto" w:fill="FFFFFF"/>
+        </w:rPr>
+        <w:t> began as a U.S Department of Defense network to link scientists and university professors around the world.</w:t>
+      </w:r>
+      <w:r>
+        <w:rPr>
+          <w:rFonts w:cstheme="minorHAnsi"/>
+          <w:color w:val="000000"/>
+          <w:sz w:val="24"/>
+          <w:szCs w:val="24"/>
+          <w:shd w:val="clear" w:color="auto" w:fill="FFFFFF"/>
+        </w:rPr>
+        <w:t xml:space="preserve"> The world's largest network of computer networks got its original name from the U.S. military arm that funded it. Since then, the Internet has undergone more than just a name change. The number of computers connected to the Internet has grown exponentially, while the number of users has risen from a handful of computer scientists to 1.5 billion consumers. The network's reach has expanded beyond the United States to every corner of the globe.</w:t>
+      </w:r>
+    </w:p>
+    <w:p>
+      <w:pPr>
+        <w:jc w:val="both"/>
+        <w:rPr>
+          <w:rFonts w:cstheme="minorHAnsi"/>
+          <w:color w:val="000000"/>
+          <w:sz w:val="24"/>
+          <w:szCs w:val="24"/>
+          <w:shd w:val="clear" w:color="auto" w:fill="FFFFFF"/>
+        </w:rPr>
+      </w:pPr>
+      <w:r>
+        <w:rPr>
+          <w:rFonts w:cstheme="minorHAnsi"/>
+          <w:color w:val="000000"/>
+          <w:sz w:val="24"/>
+          <w:szCs w:val="24"/>
+          <w:shd w:val="clear" w:color="auto" w:fill="FFFFFF"/>
+        </w:rPr>
+        <w:t>Arpanet was renamed the Internet in 1984, when it linked 1,000 hosts at university and corporate labs.  Today, the Internet links more than 440 million computers directly, and millions more have Internet access through private addressing schemes. Internet usage has exploded since 1995, when researchers first started tracking this statistic. Although estimates vary from the Internet having 1 billion to 1.5 billion users, everyone agrees that the 'Net has room for growth as the worldwide population tops 6 billion. That leaves more than 4 billion people around the world without Internet access today.</w:t>
+      </w:r>
+    </w:p>
+    <w:p>
+      <w:pPr>
+        <w:jc w:val="both"/>
+        <w:rPr>
+          <w:rFonts w:cstheme="minorHAnsi"/>
+          <w:color w:val="000000"/>
+          <w:sz w:val="24"/>
+          <w:szCs w:val="24"/>
+          <w:shd w:val="clear" w:color="auto" w:fill="FFFFFF"/>
+        </w:rPr>
+      </w:pPr>
+      <w:r>
+        <w:rPr>
+          <w:rFonts w:cstheme="minorHAnsi"/>
+          <w:color w:val="000000"/>
+          <w:sz w:val="24"/>
+          <w:szCs w:val="24"/>
+          <w:shd w:val="clear" w:color="auto" w:fill="FFFFFF"/>
+        </w:rPr>
+        <w:t>In 1990, Tim Berners-Lee invented the World Wide Web as a method of publishing information in a hypertext format on the Internet. The Web began to take off in 1993, after computer science student Marc Andreessen created the first popular Web browser, known as Mosaic. Since then the number of Web sites and Web pages has exploded.</w:t>
+      </w:r>
+    </w:p>
+    <w:p>
+      <w:pPr>
+        <w:pStyle w:val="Heading2"/>
+        <w:rPr>
+          <w:rFonts w:ascii="Times New Roman" w:eastAsia="Times New Roman" w:hAnsi="Times New Roman" w:cs="Times New Roman"/>
+          <w:color w:val="auto"/>
+          <w:sz w:val="32"/>
+          <w:szCs w:val="32"/>
+        </w:rPr>
+      </w:pPr>
+      <w:r>
+        <w:rPr>
+          <w:rFonts w:ascii="Times New Roman" w:eastAsia="Times New Roman" w:hAnsi="Times New Roman" w:cs="Times New Roman"/>
+          <w:color w:val="auto"/>
+          <w:sz w:val="32"/>
+          <w:szCs w:val="32"/>
+        </w:rPr>
+        <w:t>Internet today</w:t>
+      </w:r>
+    </w:p>
+    <w:p>
+      <w:pPr>
+        <w:pStyle w:val="NormalWeb"/>
+        <w:spacing w:before="0" w:beforeAutospacing="0" w:after="0" w:afterAutospacing="0" w:line="360" w:lineRule="atLeast"/>
+        <w:rPr>
+          <w:rFonts w:asciiTheme="minorHAnsi" w:hAnsiTheme="minorHAnsi" w:cstheme="minorHAnsi"/>
+        </w:rPr>
+      </w:pPr>
+      <w:r>
+        <w:rPr>
+          <w:rFonts w:asciiTheme="minorHAnsi" w:hAnsiTheme="minorHAnsi" w:cstheme="minorHAnsi"/>
+        </w:rPr>
+        <w:t>The </w:t>
+      </w:r>
+      <w:r>
+        <w:rPr>
+          <w:rStyle w:val="topic-highlight"/>
+          <w:rFonts w:asciiTheme="minorHAnsi" w:hAnsiTheme="minorHAnsi" w:cstheme="minorHAnsi"/>
+        </w:rPr>
+        <w:t>Internet today</w:t>
+      </w:r>
+      <w:r>
+        <w:rPr>
+          <w:rFonts w:asciiTheme="minorHAnsi" w:hAnsiTheme="minorHAnsi" w:cstheme="minorHAnsi"/>
+        </w:rPr>
+        <w:t> interconnects a large number of computers and networks throughout the world</w:t>
+      </w:r>
+      <w:r>
+        <w:rPr>
+          <w:rFonts w:asciiTheme="minorHAnsi" w:hAnsiTheme="minorHAnsi" w:cstheme="minorHAnsi"/>
+        </w:rPr>
+        <w:t>.</w:t>
+      </w:r>
+      <w:r>
+        <w:rPr>
+          <w:rFonts w:asciiTheme="minorHAnsi" w:hAnsiTheme="minorHAnsi" w:cstheme="minorHAnsi"/>
+          <w:color w:val="222222"/>
+          <w:shd w:val="clear" w:color="auto" w:fill="FFFFFF"/>
+        </w:rPr>
+        <w:t xml:space="preserve"> </w:t>
+      </w:r>
+      <w:r>
+        <w:rPr>
+          <w:rFonts w:asciiTheme="minorHAnsi" w:hAnsiTheme="minorHAnsi" w:cstheme="minorHAnsi"/>
+          <w:shd w:val="clear" w:color="auto" w:fill="FFFFFF"/>
+        </w:rPr>
+        <w:t>The internet</w:t>
+      </w:r>
+      <w:r>
+        <w:rPr>
+          <w:rFonts w:asciiTheme="minorHAnsi" w:hAnsiTheme="minorHAnsi" w:cstheme="minorHAnsi"/>
+          <w:b/>
+          <w:bCs/>
+          <w:shd w:val="clear" w:color="auto" w:fill="FFFFFF"/>
+        </w:rPr>
+        <w:t xml:space="preserve"> </w:t>
+      </w:r>
+      <w:r>
+        <w:rPr>
+          <w:rFonts w:asciiTheme="minorHAnsi" w:hAnsiTheme="minorHAnsi" w:cstheme="minorHAnsi"/>
+          <w:shd w:val="clear" w:color="auto" w:fill="FFFFFF"/>
+        </w:rPr>
+        <w:t>has been one of our most transformative and fast-growing technologies.</w:t>
+      </w:r>
+      <w:r>
+        <w:rPr>
+          <w:rFonts w:asciiTheme="minorHAnsi" w:hAnsiTheme="minorHAnsi" w:cstheme="minorHAnsi"/>
+          <w:shd w:val="clear" w:color="auto" w:fill="FFFFFF"/>
+        </w:rPr>
+        <w:t xml:space="preserve"> </w:t>
+      </w:r>
+      <w:r>
+        <w:rPr>
+          <w:rFonts w:asciiTheme="minorHAnsi" w:hAnsiTheme="minorHAnsi" w:cstheme="minorHAnsi"/>
+        </w:rPr>
+        <w:t xml:space="preserve">The Internet will continue along its phenomenal growth path. </w:t>
+      </w:r>
+      <w:r>
+        <w:rPr>
+          <w:rFonts w:asciiTheme="minorHAnsi" w:hAnsiTheme="minorHAnsi" w:cstheme="minorHAnsi"/>
+          <w:color w:val="000000"/>
+        </w:rPr>
+        <w:t xml:space="preserve">What's different is that the Internet will become increasingly mobile and social. And now people can easily access the internet via cell phones than PCs. They can download music, videos and ringtones rather than searching the web or sending e-mail. </w:t>
+      </w:r>
+    </w:p>
+    <w:p>
+      <w:pPr>
+        <w:spacing w:after="0" w:line="360" w:lineRule="atLeast"/>
+        <w:rPr>
+          <w:rFonts w:eastAsia="Times New Roman" w:cstheme="minorHAnsi"/>
+          <w:sz w:val="24"/>
+          <w:szCs w:val="24"/>
+        </w:rPr>
+      </w:pPr>
+      <w:r>
+        <w:rPr>
+          <w:rFonts w:eastAsia="Times New Roman" w:cstheme="minorHAnsi"/>
+          <w:sz w:val="24"/>
+          <w:szCs w:val="24"/>
+        </w:rPr>
+        <w:t xml:space="preserve">The primary networking protocol used on the Internet today is referred to as TCP/IP. This is a suite of products and protocols that includes the following: Internet protocol (IP), transmission control protocol (TCP), user data protocol (UDP), serial line IP(SLIP), point-to-point protocol (PPP). </w:t>
+      </w:r>
+    </w:p>
+    <w:p>
       <w:bookmarkStart w:id="0" w:name="_GoBack"/>
       <w:bookmarkEnd w:id="0"/>
     </w:p>
@@ -288,6 +517,7 @@
     <w:lsdException w:name="HTML Sample" w:semiHidden="1" w:unhideWhenUsed="1"/>
     <w:lsdException w:name="HTML Typewriter" w:semiHidden="1" w:unhideWhenUsed="1"/>
     <w:lsdException w:name="HTML Variable" w:semiHidden="1" w:unhideWhenUsed="1"/>
+    <w:lsdException w:name="Normal Table" w:semiHidden="1" w:unhideWhenUsed="1"/>
     <w:lsdException w:name="annotation subject" w:semiHidden="1" w:unhideWhenUsed="1"/>
     <w:lsdException w:name="No List" w:semiHidden="1" w:unhideWhenUsed="1"/>
     <w:lsdException w:name="Outline List 1" w:semiHidden="1" w:unhideWhenUsed="1"/>
@@ -334,8 +564,10 @@
     <w:lsdException w:name="Table Subtle 2" w:semiHidden="1" w:unhideWhenUsed="1"/>
     <w:lsdException w:name="Table Web 1" w:semiHidden="1" w:unhideWhenUsed="1"/>
     <w:lsdException w:name="Table Web 2" w:semiHidden="1" w:unhideWhenUsed="1"/>
+    <w:lsdException w:name="Table Web 3" w:semiHidden="1" w:unhideWhenUsed="1"/>
     <w:lsdException w:name="Balloon Text" w:semiHidden="1" w:unhideWhenUsed="1"/>
     <w:lsdException w:name="Table Grid" w:uiPriority="39"/>
+    <w:lsdException w:name="Table Theme" w:semiHidden="1" w:unhideWhenUsed="1"/>
     <w:lsdException w:name="Placeholder Text" w:semiHidden="1"/>
     <w:lsdException w:name="No Spacing" w:uiPriority="1" w:qFormat="1"/>
     <w:lsdException w:name="Light Shading" w:uiPriority="60"/>
@@ -658,6 +890,26 @@
       <w:szCs w:val="26"/>
     </w:rPr>
   </w:style>
+  <w:style w:type="paragraph" w:styleId="NormalWeb">
+    <w:name w:val="Normal (Web)"/>
+    <w:basedOn w:val="Normal"/>
+    <w:uiPriority w:val="99"/>
+    <w:unhideWhenUsed/>
+    <w:rsid w:val="00384AA8"/>
+    <w:pPr>
+      <w:spacing w:before="100" w:beforeAutospacing="1" w:after="100" w:afterAutospacing="1" w:line="240" w:lineRule="auto"/>
+    </w:pPr>
+    <w:rPr>
+      <w:rFonts w:ascii="Times New Roman" w:eastAsia="Times New Roman" w:hAnsi="Times New Roman" w:cs="Times New Roman"/>
+      <w:sz w:val="24"/>
+      <w:szCs w:val="24"/>
+    </w:rPr>
+  </w:style>
+  <w:style w:type="character" w:customStyle="1" w:styleId="topic-highlight">
+    <w:name w:val="topic-highlight"/>
+    <w:basedOn w:val="DefaultParagraphFont"/>
+    <w:rsid w:val="00384AA8"/>
+  </w:style>
 </w:styles>
 </file>
 

</xml_diff>